<commit_message>
Initial comit for BS_HW_1
</commit_message>
<xml_diff>
--- a/BS_HW1 Notes.docx
+++ b/BS_HW1 Notes.docx
@@ -3,8 +3,33 @@
 <w:document xmlns:wpc="http://schemas.microsoft.com/office/word/2010/wordprocessingCanvas" xmlns:cx="http://schemas.microsoft.com/office/drawing/2014/chartex" xmlns:cx1="http://schemas.microsoft.com/office/drawing/2015/9/8/chartex" xmlns:cx2="http://schemas.microsoft.com/office/drawing/2015/10/21/chartex" xmlns:cx3="http://schemas.microsoft.com/office/drawing/2016/5/9/chartex" xmlns:cx4="http://schemas.microsoft.com/office/drawing/2016/5/10/chartex" xmlns:cx5="http://schemas.microsoft.com/office/drawing/2016/5/11/chartex" xmlns:cx6="http://schemas.microsoft.com/office/drawing/2016/5/12/chartex" xmlns:cx7="http://schemas.microsoft.com/office/drawing/2016/5/13/chartex" xmlns:cx8="http://schemas.microsoft.com/office/drawing/2016/5/14/chartex" xmlns:mc="http://schemas.openxmlformats.org/markup-compatibility/2006" xmlns:aink="http://schemas.microsoft.com/office/drawing/2016/ink" xmlns:am3d="http://schemas.microsoft.com/office/drawing/2017/model3d" xmlns:o="urn:schemas-microsoft-com:office:office" xmlns:oel="http://schemas.microsoft.com/office/2019/extlst" xmlns:r="http://schemas.openxmlformats.org/officeDocument/2006/relationships" xmlns:m="http://schemas.openxmlformats.org/officeDocument/2006/math" xmlns:v="urn:schemas-microsoft-com:vml" xmlns:wp14="http://schemas.microsoft.com/office/word/2010/wordprocessingDrawing" xmlns:wp="http://schemas.openxmlformats.org/drawingml/2006/wordprocessingDrawing" xmlns:w10="urn:schemas-microsoft-com:office:word" xmlns:w="http://schemas.openxmlformats.org/wordprocessingml/2006/main" xmlns:w14="http://schemas.microsoft.com/office/word/2010/wordml" xmlns:w15="http://schemas.microsoft.com/office/word/2012/wordml" xmlns:w16cex="http://schemas.microsoft.com/office/word/2018/wordml/cex" xmlns:w16cid="http://schemas.microsoft.com/office/word/2016/wordml/cid" xmlns:w16="http://schemas.microsoft.com/office/word/2018/wordml" xmlns:w16sdtdh="http://schemas.microsoft.com/office/word/2020/wordml/sdtdatahash" xmlns:w16se="http://schemas.microsoft.com/office/word/2015/wordml/symex" xmlns:wpg="http://schemas.microsoft.com/office/word/2010/wordprocessingGroup" xmlns:wpi="http://schemas.microsoft.com/office/word/2010/wordprocessingInk" xmlns:wne="http://schemas.microsoft.com/office/word/2006/wordml" xmlns:wps="http://schemas.microsoft.com/office/word/2010/wordprocessingShape" mc:Ignorable="w14 w15 w16se w16cid w16 w16cex w16sdtdh wp14">
   <w:body>
     <w:p>
-      <w:r>
-        <w:rPr>
+      <w:pPr>
+        <w:spacing w:after="0"/>
+        <w:rPr>
+          <w:b/>
+          <w:bCs/>
+        </w:rPr>
+      </w:pPr>
+      <w:r>
+        <w:rPr>
+          <w:b/>
+          <w:bCs/>
+        </w:rPr>
+        <w:t>TASK 1</w:t>
+      </w:r>
+    </w:p>
+    <w:p>
+      <w:pPr>
+        <w:spacing w:after="0"/>
+        <w:rPr>
+          <w:b/>
+          <w:bCs/>
+        </w:rPr>
+      </w:pPr>
+      <w:r>
+        <w:rPr>
+          <w:b/>
+          <w:bCs/>
           <w:noProof/>
         </w:rPr>
         <w:drawing>
@@ -12,48 +37,6 @@
             <wp:extent cx="6931025" cy="3027680"/>
             <wp:effectExtent l="0" t="0" r="3175" b="1270"/>
             <wp:docPr id="1" name="Picture 1"/>
-            <wp:cNvGraphicFramePr>
-              <a:graphicFrameLocks xmlns:a="http://schemas.openxmlformats.org/drawingml/2006/main" noChangeAspect="1"/>
-            </wp:cNvGraphicFramePr>
-            <a:graphic xmlns:a="http://schemas.openxmlformats.org/drawingml/2006/main">
-              <a:graphicData uri="http://schemas.openxmlformats.org/drawingml/2006/picture">
-                <pic:pic xmlns:pic="http://schemas.openxmlformats.org/drawingml/2006/picture">
-                  <pic:nvPicPr>
-                    <pic:cNvPr id="1" name=""/>
-                    <pic:cNvPicPr/>
-                  </pic:nvPicPr>
-                  <pic:blipFill>
-                    <a:blip r:embed="rId4"/>
-                    <a:stretch>
-                      <a:fillRect/>
-                    </a:stretch>
-                  </pic:blipFill>
-                  <pic:spPr>
-                    <a:xfrm>
-                      <a:off x="0" y="0"/>
-                      <a:ext cx="6931025" cy="3027680"/>
-                    </a:xfrm>
-                    <a:prstGeom prst="rect">
-                      <a:avLst/>
-                    </a:prstGeom>
-                  </pic:spPr>
-                </pic:pic>
-              </a:graphicData>
-            </a:graphic>
-          </wp:inline>
-        </w:drawing>
-      </w:r>
-    </w:p>
-    <w:p>
-      <w:r>
-        <w:rPr>
-          <w:noProof/>
-        </w:rPr>
-        <w:drawing>
-          <wp:inline distT="0" distB="0" distL="0" distR="0" wp14:anchorId="1ECD0F04" wp14:editId="2AE386E7">
-            <wp:extent cx="6931025" cy="718185"/>
-            <wp:effectExtent l="0" t="0" r="3175" b="5715"/>
-            <wp:docPr id="2" name="Picture 2"/>
             <wp:cNvGraphicFramePr>
               <a:graphicFrameLocks xmlns:a="http://schemas.openxmlformats.org/drawingml/2006/main" noChangeAspect="1"/>
             </wp:cNvGraphicFramePr>
@@ -73,7 +56,7 @@
                   <pic:spPr>
                     <a:xfrm>
                       <a:off x="0" y="0"/>
-                      <a:ext cx="6931025" cy="718185"/>
+                      <a:ext cx="6931025" cy="3027680"/>
                     </a:xfrm>
                     <a:prstGeom prst="rect">
                       <a:avLst/>
@@ -87,15 +70,47 @@
       </w:r>
     </w:p>
     <w:p>
+      <w:pPr>
+        <w:spacing w:after="0"/>
+        <w:rPr>
+          <w:b/>
+          <w:bCs/>
+        </w:rPr>
+      </w:pPr>
+    </w:p>
+    <w:p>
+      <w:pPr>
+        <w:spacing w:after="0"/>
+        <w:rPr>
+          <w:b/>
+          <w:bCs/>
+        </w:rPr>
+      </w:pPr>
+      <w:r>
+        <w:rPr>
+          <w:b/>
+          <w:bCs/>
+        </w:rPr>
+        <w:t>TASK 2</w:t>
+      </w:r>
+    </w:p>
+    <w:p>
+      <w:pPr>
+        <w:spacing w:after="0"/>
+        <w:rPr>
+          <w:b/>
+          <w:bCs/>
+        </w:rPr>
+      </w:pPr>
       <w:r>
         <w:rPr>
           <w:noProof/>
         </w:rPr>
         <w:drawing>
-          <wp:inline distT="0" distB="0" distL="0" distR="0" wp14:anchorId="1B8C4D32" wp14:editId="1F74257D">
-            <wp:extent cx="6931025" cy="2280920"/>
-            <wp:effectExtent l="0" t="0" r="3175" b="5080"/>
-            <wp:docPr id="3" name="Picture 3"/>
+          <wp:inline distT="0" distB="0" distL="0" distR="0" wp14:anchorId="3AC50901" wp14:editId="7167D54A">
+            <wp:extent cx="6931025" cy="711200"/>
+            <wp:effectExtent l="0" t="0" r="3175" b="0"/>
+            <wp:docPr id="6" name="Picture 6"/>
             <wp:cNvGraphicFramePr>
               <a:graphicFrameLocks xmlns:a="http://schemas.openxmlformats.org/drawingml/2006/main" noChangeAspect="1"/>
             </wp:cNvGraphicFramePr>
@@ -115,7 +130,7 @@
                   <pic:spPr>
                     <a:xfrm>
                       <a:off x="0" y="0"/>
-                      <a:ext cx="6931025" cy="2280920"/>
+                      <a:ext cx="6931025" cy="711200"/>
                     </a:xfrm>
                     <a:prstGeom prst="rect">
                       <a:avLst/>
@@ -128,6 +143,298 @@
         </w:drawing>
       </w:r>
     </w:p>
+    <w:p>
+      <w:pPr>
+        <w:spacing w:after="0"/>
+        <w:rPr>
+          <w:b/>
+          <w:bCs/>
+        </w:rPr>
+      </w:pPr>
+      <w:r>
+        <w:rPr>
+          <w:b/>
+          <w:bCs/>
+          <w:noProof/>
+        </w:rPr>
+        <w:drawing>
+          <wp:inline distT="0" distB="0" distL="0" distR="0" wp14:anchorId="7F75DE3F" wp14:editId="3396F723">
+            <wp:extent cx="6931025" cy="495935"/>
+            <wp:effectExtent l="0" t="0" r="3175" b="0"/>
+            <wp:docPr id="4" name="Picture 4"/>
+            <wp:cNvGraphicFramePr>
+              <a:graphicFrameLocks xmlns:a="http://schemas.openxmlformats.org/drawingml/2006/main" noChangeAspect="1"/>
+            </wp:cNvGraphicFramePr>
+            <a:graphic xmlns:a="http://schemas.openxmlformats.org/drawingml/2006/main">
+              <a:graphicData uri="http://schemas.openxmlformats.org/drawingml/2006/picture">
+                <pic:pic xmlns:pic="http://schemas.openxmlformats.org/drawingml/2006/picture">
+                  <pic:nvPicPr>
+                    <pic:cNvPr id="1" name=""/>
+                    <pic:cNvPicPr/>
+                  </pic:nvPicPr>
+                  <pic:blipFill>
+                    <a:blip r:embed="rId7"/>
+                    <a:stretch>
+                      <a:fillRect/>
+                    </a:stretch>
+                  </pic:blipFill>
+                  <pic:spPr>
+                    <a:xfrm>
+                      <a:off x="0" y="0"/>
+                      <a:ext cx="6931025" cy="495935"/>
+                    </a:xfrm>
+                    <a:prstGeom prst="rect">
+                      <a:avLst/>
+                    </a:prstGeom>
+                  </pic:spPr>
+                </pic:pic>
+              </a:graphicData>
+            </a:graphic>
+          </wp:inline>
+        </w:drawing>
+      </w:r>
+    </w:p>
+    <w:p>
+      <w:pPr>
+        <w:spacing w:after="0"/>
+        <w:rPr>
+          <w:b/>
+          <w:bCs/>
+        </w:rPr>
+      </w:pPr>
+      <w:r>
+        <w:rPr>
+          <w:b/>
+          <w:bCs/>
+          <w:noProof/>
+        </w:rPr>
+        <w:drawing>
+          <wp:inline distT="0" distB="0" distL="0" distR="0" wp14:anchorId="597C69C9" wp14:editId="3B396199">
+            <wp:extent cx="6931025" cy="1979295"/>
+            <wp:effectExtent l="0" t="0" r="3175" b="1905"/>
+            <wp:docPr id="5" name="Picture 5"/>
+            <wp:cNvGraphicFramePr>
+              <a:graphicFrameLocks xmlns:a="http://schemas.openxmlformats.org/drawingml/2006/main" noChangeAspect="1"/>
+            </wp:cNvGraphicFramePr>
+            <a:graphic xmlns:a="http://schemas.openxmlformats.org/drawingml/2006/main">
+              <a:graphicData uri="http://schemas.openxmlformats.org/drawingml/2006/picture">
+                <pic:pic xmlns:pic="http://schemas.openxmlformats.org/drawingml/2006/picture">
+                  <pic:nvPicPr>
+                    <pic:cNvPr id="1" name=""/>
+                    <pic:cNvPicPr/>
+                  </pic:nvPicPr>
+                  <pic:blipFill>
+                    <a:blip r:embed="rId8"/>
+                    <a:stretch>
+                      <a:fillRect/>
+                    </a:stretch>
+                  </pic:blipFill>
+                  <pic:spPr>
+                    <a:xfrm>
+                      <a:off x="0" y="0"/>
+                      <a:ext cx="6931025" cy="1979295"/>
+                    </a:xfrm>
+                    <a:prstGeom prst="rect">
+                      <a:avLst/>
+                    </a:prstGeom>
+                  </pic:spPr>
+                </pic:pic>
+              </a:graphicData>
+            </a:graphic>
+          </wp:inline>
+        </w:drawing>
+      </w:r>
+    </w:p>
+    <w:p>
+      <w:pPr>
+        <w:spacing w:after="0"/>
+        <w:rPr>
+          <w:b/>
+          <w:bCs/>
+        </w:rPr>
+      </w:pPr>
+    </w:p>
+    <w:p>
+      <w:pPr>
+        <w:spacing w:after="0"/>
+        <w:rPr>
+          <w:b/>
+          <w:bCs/>
+        </w:rPr>
+      </w:pPr>
+      <w:r>
+        <w:rPr>
+          <w:b/>
+          <w:bCs/>
+        </w:rPr>
+        <w:t>TASK3</w:t>
+      </w:r>
+    </w:p>
+    <w:p>
+      <w:pPr>
+        <w:spacing w:after="0"/>
+        <w:rPr>
+          <w:b/>
+          <w:bCs/>
+        </w:rPr>
+      </w:pPr>
+      <w:r>
+        <w:rPr>
+          <w:b/>
+          <w:bCs/>
+        </w:rPr>
+        <w:t xml:space="preserve">3 variables: </w:t>
+      </w:r>
+    </w:p>
+    <w:p>
+      <w:pPr>
+        <w:pStyle w:val="ListParagraph"/>
+        <w:numPr>
+          <w:ilvl w:val="0"/>
+          <w:numId w:val="1"/>
+        </w:numPr>
+        <w:spacing w:after="0"/>
+        <w:ind w:left="426"/>
+      </w:pPr>
+      <w:r>
+        <w:t>Filename of the input CSV dataset</w:t>
+      </w:r>
+      <w:r>
+        <w:t xml:space="preserve"> </w:t>
+      </w:r>
+      <w:r>
+        <w:rPr>
+          <w:b/>
+          <w:bCs/>
+          <w:u w:val="single"/>
+        </w:rPr>
+        <w:t>(Command-Line Argument)</w:t>
+      </w:r>
+      <w:r>
+        <w:t xml:space="preserve">: </w:t>
+      </w:r>
+      <w:r>
+        <w:rPr>
+          <w:b/>
+          <w:bCs/>
+        </w:rPr>
+        <w:t>SIMATUPANG_TULUS_python_assignment2_orig</w:t>
+      </w:r>
+      <w:r>
+        <w:rPr>
+          <w:b/>
+          <w:bCs/>
+        </w:rPr>
+        <w:t>.csv</w:t>
+      </w:r>
+      <w:r>
+        <w:rPr>
+          <w:b/>
+          <w:bCs/>
+        </w:rPr>
+        <w:t xml:space="preserve"> </w:t>
+      </w:r>
+      <w:r>
+        <w:t xml:space="preserve">from City of Toronto website. The original file name is: </w:t>
+      </w:r>
+      <w:r>
+        <w:rPr>
+          <w:b/>
+          <w:bCs/>
+        </w:rPr>
+        <w:t xml:space="preserve">Daily shelter overnight </w:t>
+      </w:r>
+      <w:r>
+        <w:rPr>
+          <w:b/>
+          <w:bCs/>
+        </w:rPr>
+        <w:t>occupancy.csv.</w:t>
+      </w:r>
+    </w:p>
+    <w:p>
+      <w:pPr>
+        <w:pStyle w:val="ListParagraph"/>
+        <w:numPr>
+          <w:ilvl w:val="0"/>
+          <w:numId w:val="1"/>
+        </w:numPr>
+        <w:spacing w:after="0"/>
+        <w:ind w:left="426"/>
+      </w:pPr>
+      <w:r>
+        <w:t>Colum</w:t>
+      </w:r>
+      <w:r>
+        <w:t>n name to group by</w:t>
+      </w:r>
+      <w:r>
+        <w:t xml:space="preserve"> </w:t>
+      </w:r>
+      <w:r>
+        <w:rPr>
+          <w:b/>
+          <w:bCs/>
+          <w:u w:val="single"/>
+        </w:rPr>
+        <w:t>(Job-Specific Configuration)</w:t>
+      </w:r>
+      <w:r>
+        <w:t xml:space="preserve">: </w:t>
+      </w:r>
+      <w:r>
+        <w:rPr>
+          <w:b/>
+          <w:bCs/>
+        </w:rPr>
+        <w:t>LOCATION_NAME</w:t>
+      </w:r>
+      <w:r>
+        <w:t xml:space="preserve"> and </w:t>
+      </w:r>
+      <w:r>
+        <w:rPr>
+          <w:b/>
+          <w:bCs/>
+        </w:rPr>
+        <w:t>PROGRAM_NAME</w:t>
+      </w:r>
+    </w:p>
+    <w:p>
+      <w:pPr>
+        <w:pStyle w:val="ListParagraph"/>
+        <w:numPr>
+          <w:ilvl w:val="0"/>
+          <w:numId w:val="1"/>
+        </w:numPr>
+        <w:spacing w:after="0"/>
+        <w:ind w:left="426"/>
+      </w:pPr>
+      <w:r>
+        <w:t>Function to aggregate data by</w:t>
+      </w:r>
+      <w:r>
+        <w:t xml:space="preserve"> </w:t>
+      </w:r>
+      <w:r>
+        <w:rPr>
+          <w:b/>
+          <w:bCs/>
+          <w:u w:val="single"/>
+        </w:rPr>
+        <w:t>(User Configuration)</w:t>
+      </w:r>
+      <w:r>
+        <w:t xml:space="preserve">: </w:t>
+      </w:r>
+      <w:r>
+        <w:rPr>
+          <w:b/>
+          <w:bCs/>
+        </w:rPr>
+        <w:t>MEAN, MEDIAN, COUNT, SUM</w:t>
+      </w:r>
+    </w:p>
     <w:sectPr>
       <w:pgSz w:w="12240" w:h="15840"/>
       <w:pgMar w:top="567" w:right="616" w:bottom="1440" w:left="709" w:header="708" w:footer="708" w:gutter="0"/>
@@ -136,6 +443,127 @@
     </w:sectPr>
   </w:body>
 </w:document>
+</file>
+
+<file path=word/numbering.xml><?xml version="1.0" encoding="utf-8"?>
+<w:numbering xmlns:wpc="http://schemas.microsoft.com/office/word/2010/wordprocessingCanvas" xmlns:cx="http://schemas.microsoft.com/office/drawing/2014/chartex" xmlns:cx1="http://schemas.microsoft.com/office/drawing/2015/9/8/chartex" xmlns:cx2="http://schemas.microsoft.com/office/drawing/2015/10/21/chartex" xmlns:cx3="http://schemas.microsoft.com/office/drawing/2016/5/9/chartex" xmlns:cx4="http://schemas.microsoft.com/office/drawing/2016/5/10/chartex" xmlns:cx5="http://schemas.microsoft.com/office/drawing/2016/5/11/chartex" xmlns:cx6="http://schemas.microsoft.com/office/drawing/2016/5/12/chartex" xmlns:cx7="http://schemas.microsoft.com/office/drawing/2016/5/13/chartex" xmlns:cx8="http://schemas.microsoft.com/office/drawing/2016/5/14/chartex" xmlns:mc="http://schemas.openxmlformats.org/markup-compatibility/2006" xmlns:aink="http://schemas.microsoft.com/office/drawing/2016/ink" xmlns:am3d="http://schemas.microsoft.com/office/drawing/2017/model3d" xmlns:o="urn:schemas-microsoft-com:office:office" xmlns:oel="http://schemas.microsoft.com/office/2019/extlst" xmlns:r="http://schemas.openxmlformats.org/officeDocument/2006/relationships" xmlns:m="http://schemas.openxmlformats.org/officeDocument/2006/math" xmlns:v="urn:schemas-microsoft-com:vml" xmlns:wp14="http://schemas.microsoft.com/office/word/2010/wordprocessingDrawing" xmlns:wp="http://schemas.openxmlformats.org/drawingml/2006/wordprocessingDrawing" xmlns:w10="urn:schemas-microsoft-com:office:word" xmlns:w="http://schemas.openxmlformats.org/wordprocessingml/2006/main" xmlns:w14="http://schemas.microsoft.com/office/word/2010/wordml" xmlns:w15="http://schemas.microsoft.com/office/word/2012/wordml" xmlns:w16cex="http://schemas.microsoft.com/office/word/2018/wordml/cex" xmlns:w16cid="http://schemas.microsoft.com/office/word/2016/wordml/cid" xmlns:w16="http://schemas.microsoft.com/office/word/2018/wordml" xmlns:w16sdtdh="http://schemas.microsoft.com/office/word/2020/wordml/sdtdatahash" xmlns:w16se="http://schemas.microsoft.com/office/word/2015/wordml/symex" xmlns:wpg="http://schemas.microsoft.com/office/word/2010/wordprocessingGroup" xmlns:wpi="http://schemas.microsoft.com/office/word/2010/wordprocessingInk" xmlns:wne="http://schemas.microsoft.com/office/word/2006/wordml" xmlns:wps="http://schemas.microsoft.com/office/word/2010/wordprocessingShape" mc:Ignorable="w14 w15 w16se w16cid w16 w16cex w16sdtdh wp14">
+  <w:abstractNum w:abstractNumId="0" w15:restartNumberingAfterBreak="0">
+    <w:nsid w:val="1E1C5564"/>
+    <w:multiLevelType w:val="hybridMultilevel"/>
+    <w:tmpl w:val="2CB819F0"/>
+    <w:lvl w:ilvl="0" w:tplc="10090001">
+      <w:start w:val="1"/>
+      <w:numFmt w:val="bullet"/>
+      <w:lvlText w:val=""/>
+      <w:lvlJc w:val="left"/>
+      <w:pPr>
+        <w:ind w:left="720" w:hanging="360"/>
+      </w:pPr>
+      <w:rPr>
+        <w:rFonts w:ascii="Symbol" w:hAnsi="Symbol" w:hint="default"/>
+      </w:rPr>
+    </w:lvl>
+    <w:lvl w:ilvl="1" w:tplc="10090003" w:tentative="1">
+      <w:start w:val="1"/>
+      <w:numFmt w:val="bullet"/>
+      <w:lvlText w:val="o"/>
+      <w:lvlJc w:val="left"/>
+      <w:pPr>
+        <w:ind w:left="1440" w:hanging="360"/>
+      </w:pPr>
+      <w:rPr>
+        <w:rFonts w:ascii="Courier New" w:hAnsi="Courier New" w:cs="Courier New" w:hint="default"/>
+      </w:rPr>
+    </w:lvl>
+    <w:lvl w:ilvl="2" w:tplc="10090005" w:tentative="1">
+      <w:start w:val="1"/>
+      <w:numFmt w:val="bullet"/>
+      <w:lvlText w:val=""/>
+      <w:lvlJc w:val="left"/>
+      <w:pPr>
+        <w:ind w:left="2160" w:hanging="360"/>
+      </w:pPr>
+      <w:rPr>
+        <w:rFonts w:ascii="Wingdings" w:hAnsi="Wingdings" w:hint="default"/>
+      </w:rPr>
+    </w:lvl>
+    <w:lvl w:ilvl="3" w:tplc="10090001" w:tentative="1">
+      <w:start w:val="1"/>
+      <w:numFmt w:val="bullet"/>
+      <w:lvlText w:val=""/>
+      <w:lvlJc w:val="left"/>
+      <w:pPr>
+        <w:ind w:left="2880" w:hanging="360"/>
+      </w:pPr>
+      <w:rPr>
+        <w:rFonts w:ascii="Symbol" w:hAnsi="Symbol" w:hint="default"/>
+      </w:rPr>
+    </w:lvl>
+    <w:lvl w:ilvl="4" w:tplc="10090003" w:tentative="1">
+      <w:start w:val="1"/>
+      <w:numFmt w:val="bullet"/>
+      <w:lvlText w:val="o"/>
+      <w:lvlJc w:val="left"/>
+      <w:pPr>
+        <w:ind w:left="3600" w:hanging="360"/>
+      </w:pPr>
+      <w:rPr>
+        <w:rFonts w:ascii="Courier New" w:hAnsi="Courier New" w:cs="Courier New" w:hint="default"/>
+      </w:rPr>
+    </w:lvl>
+    <w:lvl w:ilvl="5" w:tplc="10090005" w:tentative="1">
+      <w:start w:val="1"/>
+      <w:numFmt w:val="bullet"/>
+      <w:lvlText w:val=""/>
+      <w:lvlJc w:val="left"/>
+      <w:pPr>
+        <w:ind w:left="4320" w:hanging="360"/>
+      </w:pPr>
+      <w:rPr>
+        <w:rFonts w:ascii="Wingdings" w:hAnsi="Wingdings" w:hint="default"/>
+      </w:rPr>
+    </w:lvl>
+    <w:lvl w:ilvl="6" w:tplc="10090001" w:tentative="1">
+      <w:start w:val="1"/>
+      <w:numFmt w:val="bullet"/>
+      <w:lvlText w:val=""/>
+      <w:lvlJc w:val="left"/>
+      <w:pPr>
+        <w:ind w:left="5040" w:hanging="360"/>
+      </w:pPr>
+      <w:rPr>
+        <w:rFonts w:ascii="Symbol" w:hAnsi="Symbol" w:hint="default"/>
+      </w:rPr>
+    </w:lvl>
+    <w:lvl w:ilvl="7" w:tplc="10090003" w:tentative="1">
+      <w:start w:val="1"/>
+      <w:numFmt w:val="bullet"/>
+      <w:lvlText w:val="o"/>
+      <w:lvlJc w:val="left"/>
+      <w:pPr>
+        <w:ind w:left="5760" w:hanging="360"/>
+      </w:pPr>
+      <w:rPr>
+        <w:rFonts w:ascii="Courier New" w:hAnsi="Courier New" w:cs="Courier New" w:hint="default"/>
+      </w:rPr>
+    </w:lvl>
+    <w:lvl w:ilvl="8" w:tplc="10090005" w:tentative="1">
+      <w:start w:val="1"/>
+      <w:numFmt w:val="bullet"/>
+      <w:lvlText w:val=""/>
+      <w:lvlJc w:val="left"/>
+      <w:pPr>
+        <w:ind w:left="6480" w:hanging="360"/>
+      </w:pPr>
+      <w:rPr>
+        <w:rFonts w:ascii="Wingdings" w:hAnsi="Wingdings" w:hint="default"/>
+      </w:rPr>
+    </w:lvl>
+  </w:abstractNum>
+  <w:num w:numId="1" w16cid:durableId="955213611">
+    <w:abstractNumId w:val="0"/>
+  </w:num>
+</w:numbering>
 </file>
 
 <file path=word/styles.xml><?xml version="1.0" encoding="utf-8"?>
@@ -566,6 +994,17 @@
     <w:semiHidden/>
     <w:unhideWhenUsed/>
   </w:style>
+  <w:style w:type="paragraph" w:styleId="ListParagraph">
+    <w:name w:val="List Paragraph"/>
+    <w:basedOn w:val="Normal"/>
+    <w:uiPriority w:val="34"/>
+    <w:qFormat/>
+    <w:rsid w:val="00617476"/>
+    <w:pPr>
+      <w:ind w:left="720"/>
+      <w:contextualSpacing/>
+    </w:pPr>
+  </w:style>
 </w:styles>
 </file>
 

</xml_diff>

<commit_message>
I just commit my changes for Homework 1
</commit_message>
<xml_diff>
--- a/BS_HW1 Notes.docx
+++ b/BS_HW1 Notes.docx
@@ -204,15 +204,13 @@
       </w:pPr>
       <w:r>
         <w:rPr>
-          <w:b/>
-          <w:bCs/>
           <w:noProof/>
         </w:rPr>
         <w:drawing>
-          <wp:inline distT="0" distB="0" distL="0" distR="0" wp14:anchorId="597C69C9" wp14:editId="3B396199">
-            <wp:extent cx="6931025" cy="1979295"/>
-            <wp:effectExtent l="0" t="0" r="3175" b="1905"/>
-            <wp:docPr id="5" name="Picture 5"/>
+          <wp:inline distT="0" distB="0" distL="0" distR="0" wp14:anchorId="20CD08E3" wp14:editId="455DC12A">
+            <wp:extent cx="6931025" cy="1746250"/>
+            <wp:effectExtent l="0" t="0" r="3175" b="6350"/>
+            <wp:docPr id="7" name="Picture 7"/>
             <wp:cNvGraphicFramePr>
               <a:graphicFrameLocks xmlns:a="http://schemas.openxmlformats.org/drawingml/2006/main" noChangeAspect="1"/>
             </wp:cNvGraphicFramePr>
@@ -232,7 +230,7 @@
                   <pic:spPr>
                     <a:xfrm>
                       <a:off x="0" y="0"/>
-                      <a:ext cx="6931025" cy="1979295"/>
+                      <a:ext cx="6931025" cy="1746250"/>
                     </a:xfrm>
                     <a:prstGeom prst="rect">
                       <a:avLst/>
@@ -253,6 +251,95 @@
           <w:bCs/>
         </w:rPr>
       </w:pPr>
+      <w:r>
+        <w:rPr>
+          <w:noProof/>
+        </w:rPr>
+        <w:drawing>
+          <wp:inline distT="0" distB="0" distL="0" distR="0" wp14:anchorId="4238DE4D" wp14:editId="6E6BACA1">
+            <wp:extent cx="6931025" cy="459105"/>
+            <wp:effectExtent l="0" t="0" r="3175" b="0"/>
+            <wp:docPr id="8" name="Picture 8"/>
+            <wp:cNvGraphicFramePr>
+              <a:graphicFrameLocks xmlns:a="http://schemas.openxmlformats.org/drawingml/2006/main" noChangeAspect="1"/>
+            </wp:cNvGraphicFramePr>
+            <a:graphic xmlns:a="http://schemas.openxmlformats.org/drawingml/2006/main">
+              <a:graphicData uri="http://schemas.openxmlformats.org/drawingml/2006/picture">
+                <pic:pic xmlns:pic="http://schemas.openxmlformats.org/drawingml/2006/picture">
+                  <pic:nvPicPr>
+                    <pic:cNvPr id="1" name=""/>
+                    <pic:cNvPicPr/>
+                  </pic:nvPicPr>
+                  <pic:blipFill>
+                    <a:blip r:embed="rId9"/>
+                    <a:stretch>
+                      <a:fillRect/>
+                    </a:stretch>
+                  </pic:blipFill>
+                  <pic:spPr>
+                    <a:xfrm>
+                      <a:off x="0" y="0"/>
+                      <a:ext cx="6931025" cy="459105"/>
+                    </a:xfrm>
+                    <a:prstGeom prst="rect">
+                      <a:avLst/>
+                    </a:prstGeom>
+                  </pic:spPr>
+                </pic:pic>
+              </a:graphicData>
+            </a:graphic>
+          </wp:inline>
+        </w:drawing>
+      </w:r>
+    </w:p>
+    <w:p>
+      <w:pPr>
+        <w:spacing w:after="0"/>
+        <w:rPr>
+          <w:b/>
+          <w:bCs/>
+        </w:rPr>
+      </w:pPr>
+      <w:r>
+        <w:rPr>
+          <w:noProof/>
+        </w:rPr>
+        <w:drawing>
+          <wp:inline distT="0" distB="0" distL="0" distR="0" wp14:anchorId="050584AD" wp14:editId="20611D5F">
+            <wp:extent cx="6931025" cy="1652905"/>
+            <wp:effectExtent l="0" t="0" r="3175" b="4445"/>
+            <wp:docPr id="10" name="Picture 10"/>
+            <wp:cNvGraphicFramePr>
+              <a:graphicFrameLocks xmlns:a="http://schemas.openxmlformats.org/drawingml/2006/main" noChangeAspect="1"/>
+            </wp:cNvGraphicFramePr>
+            <a:graphic xmlns:a="http://schemas.openxmlformats.org/drawingml/2006/main">
+              <a:graphicData uri="http://schemas.openxmlformats.org/drawingml/2006/picture">
+                <pic:pic xmlns:pic="http://schemas.openxmlformats.org/drawingml/2006/picture">
+                  <pic:nvPicPr>
+                    <pic:cNvPr id="1" name=""/>
+                    <pic:cNvPicPr/>
+                  </pic:nvPicPr>
+                  <pic:blipFill>
+                    <a:blip r:embed="rId10"/>
+                    <a:stretch>
+                      <a:fillRect/>
+                    </a:stretch>
+                  </pic:blipFill>
+                  <pic:spPr>
+                    <a:xfrm>
+                      <a:off x="0" y="0"/>
+                      <a:ext cx="6931025" cy="1652905"/>
+                    </a:xfrm>
+                    <a:prstGeom prst="rect">
+                      <a:avLst/>
+                    </a:prstGeom>
+                  </pic:spPr>
+                </pic:pic>
+              </a:graphicData>
+            </a:graphic>
+          </wp:inline>
+        </w:drawing>
+      </w:r>
     </w:p>
     <w:p>
       <w:pPr>
@@ -327,30 +414,6 @@
         </w:rPr>
         <w:t>.csv</w:t>
       </w:r>
-      <w:r>
-        <w:rPr>
-          <w:b/>
-          <w:bCs/>
-        </w:rPr>
-        <w:t xml:space="preserve"> </w:t>
-      </w:r>
-      <w:r>
-        <w:t xml:space="preserve">from City of Toronto website. The original file name is: </w:t>
-      </w:r>
-      <w:r>
-        <w:rPr>
-          <w:b/>
-          <w:bCs/>
-        </w:rPr>
-        <w:t xml:space="preserve">Daily shelter overnight </w:t>
-      </w:r>
-      <w:r>
-        <w:rPr>
-          <w:b/>
-          <w:bCs/>
-        </w:rPr>
-        <w:t>occupancy.csv.</w:t>
-      </w:r>
     </w:p>
     <w:p>
       <w:pPr>
@@ -363,6 +426,7 @@
         <w:ind w:left="426"/>
       </w:pPr>
       <w:r>
+        <w:lastRenderedPageBreak/>
         <w:t>Colum</w:t>
       </w:r>
       <w:r>
@@ -387,17 +451,7 @@
           <w:b/>
           <w:bCs/>
         </w:rPr>
-        <w:t>LOCATION_NAME</w:t>
-      </w:r>
-      <w:r>
-        <w:t xml:space="preserve"> and </w:t>
-      </w:r>
-      <w:r>
-        <w:rPr>
-          <w:b/>
-          <w:bCs/>
-        </w:rPr>
-        <w:t>PROGRAM_NAME</w:t>
+        <w:t>OCCUPIED_BEDS</w:t>
       </w:r>
     </w:p>
     <w:p>
@@ -411,7 +465,7 @@
         <w:ind w:left="426"/>
       </w:pPr>
       <w:r>
-        <w:t>Function to aggregate data by</w:t>
+        <w:t>Plot colors</w:t>
       </w:r>
       <w:r>
         <w:t xml:space="preserve"> </w:t>
@@ -424,20 +478,553 @@
         </w:rPr>
         <w:t>(User Configuration)</w:t>
       </w:r>
-      <w:r>
-        <w:t xml:space="preserve">: </w:t>
-      </w:r>
-      <w:r>
-        <w:rPr>
-          <w:b/>
-          <w:bCs/>
-        </w:rPr>
-        <w:t>MEAN, MEDIAN, COUNT, SUM</w:t>
+    </w:p>
+    <w:p>
+      <w:pPr>
+        <w:spacing w:after="0"/>
+        <w:rPr>
+          <w:b/>
+          <w:bCs/>
+        </w:rPr>
+      </w:pPr>
+      <w:r>
+        <w:rPr>
+          <w:b/>
+          <w:bCs/>
+        </w:rPr>
+        <w:t>TASK 4</w:t>
+      </w:r>
+    </w:p>
+    <w:p>
+      <w:pPr>
+        <w:spacing w:after="0"/>
+      </w:pPr>
+      <w:r>
+        <w:rPr>
+          <w:noProof/>
+        </w:rPr>
+        <w:drawing>
+          <wp:inline distT="0" distB="0" distL="0" distR="0" wp14:anchorId="3D5DAA64" wp14:editId="47DD9736">
+            <wp:extent cx="6931025" cy="4873625"/>
+            <wp:effectExtent l="0" t="0" r="3175" b="3175"/>
+            <wp:docPr id="12" name="Picture 12"/>
+            <wp:cNvGraphicFramePr>
+              <a:graphicFrameLocks xmlns:a="http://schemas.openxmlformats.org/drawingml/2006/main" noChangeAspect="1"/>
+            </wp:cNvGraphicFramePr>
+            <a:graphic xmlns:a="http://schemas.openxmlformats.org/drawingml/2006/main">
+              <a:graphicData uri="http://schemas.openxmlformats.org/drawingml/2006/picture">
+                <pic:pic xmlns:pic="http://schemas.openxmlformats.org/drawingml/2006/picture">
+                  <pic:nvPicPr>
+                    <pic:cNvPr id="1" name=""/>
+                    <pic:cNvPicPr/>
+                  </pic:nvPicPr>
+                  <pic:blipFill>
+                    <a:blip r:embed="rId11"/>
+                    <a:stretch>
+                      <a:fillRect/>
+                    </a:stretch>
+                  </pic:blipFill>
+                  <pic:spPr>
+                    <a:xfrm>
+                      <a:off x="0" y="0"/>
+                      <a:ext cx="6931025" cy="4873625"/>
+                    </a:xfrm>
+                    <a:prstGeom prst="rect">
+                      <a:avLst/>
+                    </a:prstGeom>
+                  </pic:spPr>
+                </pic:pic>
+              </a:graphicData>
+            </a:graphic>
+          </wp:inline>
+        </w:drawing>
+      </w:r>
+    </w:p>
+    <w:p>
+      <w:pPr>
+        <w:spacing w:after="0"/>
+      </w:pPr>
+    </w:p>
+    <w:p>
+      <w:pPr>
+        <w:spacing w:after="0"/>
+      </w:pPr>
+      <w:r>
+        <w:t>The command:</w:t>
+      </w:r>
+    </w:p>
+    <w:p>
+      <w:pPr>
+        <w:spacing w:after="0"/>
+      </w:pPr>
+      <w:r>
+        <w:rPr>
+          <w:noProof/>
+        </w:rPr>
+        <w:drawing>
+          <wp:inline distT="0" distB="0" distL="0" distR="0" wp14:anchorId="125C7070" wp14:editId="2AFDF241">
+            <wp:extent cx="6931025" cy="587375"/>
+            <wp:effectExtent l="0" t="0" r="3175" b="3175"/>
+            <wp:docPr id="14" name="Picture 14"/>
+            <wp:cNvGraphicFramePr>
+              <a:graphicFrameLocks xmlns:a="http://schemas.openxmlformats.org/drawingml/2006/main" noChangeAspect="1"/>
+            </wp:cNvGraphicFramePr>
+            <a:graphic xmlns:a="http://schemas.openxmlformats.org/drawingml/2006/main">
+              <a:graphicData uri="http://schemas.openxmlformats.org/drawingml/2006/picture">
+                <pic:pic xmlns:pic="http://schemas.openxmlformats.org/drawingml/2006/picture">
+                  <pic:nvPicPr>
+                    <pic:cNvPr id="1" name=""/>
+                    <pic:cNvPicPr/>
+                  </pic:nvPicPr>
+                  <pic:blipFill>
+                    <a:blip r:embed="rId12"/>
+                    <a:stretch>
+                      <a:fillRect/>
+                    </a:stretch>
+                  </pic:blipFill>
+                  <pic:spPr>
+                    <a:xfrm>
+                      <a:off x="0" y="0"/>
+                      <a:ext cx="6931025" cy="587375"/>
+                    </a:xfrm>
+                    <a:prstGeom prst="rect">
+                      <a:avLst/>
+                    </a:prstGeom>
+                  </pic:spPr>
+                </pic:pic>
+              </a:graphicData>
+            </a:graphic>
+          </wp:inline>
+        </w:drawing>
+      </w:r>
+    </w:p>
+    <w:p>
+      <w:pPr>
+        <w:spacing w:after="0"/>
+      </w:pPr>
+      <w:r>
+        <w:t>The result:</w:t>
+      </w:r>
+    </w:p>
+    <w:p>
+      <w:pPr>
+        <w:spacing w:after="0"/>
+      </w:pPr>
+      <w:r>
+        <w:rPr>
+          <w:noProof/>
+        </w:rPr>
+        <w:lastRenderedPageBreak/>
+        <w:drawing>
+          <wp:inline distT="0" distB="0" distL="0" distR="0" wp14:anchorId="4C44FDAD" wp14:editId="03D2C5C0">
+            <wp:extent cx="6105525" cy="5200650"/>
+            <wp:effectExtent l="0" t="0" r="9525" b="0"/>
+            <wp:docPr id="13" name="Picture 13"/>
+            <wp:cNvGraphicFramePr>
+              <a:graphicFrameLocks xmlns:a="http://schemas.openxmlformats.org/drawingml/2006/main" noChangeAspect="1"/>
+            </wp:cNvGraphicFramePr>
+            <a:graphic xmlns:a="http://schemas.openxmlformats.org/drawingml/2006/main">
+              <a:graphicData uri="http://schemas.openxmlformats.org/drawingml/2006/picture">
+                <pic:pic xmlns:pic="http://schemas.openxmlformats.org/drawingml/2006/picture">
+                  <pic:nvPicPr>
+                    <pic:cNvPr id="1" name=""/>
+                    <pic:cNvPicPr/>
+                  </pic:nvPicPr>
+                  <pic:blipFill>
+                    <a:blip r:embed="rId13"/>
+                    <a:stretch>
+                      <a:fillRect/>
+                    </a:stretch>
+                  </pic:blipFill>
+                  <pic:spPr>
+                    <a:xfrm>
+                      <a:off x="0" y="0"/>
+                      <a:ext cx="6105525" cy="5200650"/>
+                    </a:xfrm>
+                    <a:prstGeom prst="rect">
+                      <a:avLst/>
+                    </a:prstGeom>
+                  </pic:spPr>
+                </pic:pic>
+              </a:graphicData>
+            </a:graphic>
+          </wp:inline>
+        </w:drawing>
+      </w:r>
+    </w:p>
+    <w:p>
+      <w:pPr>
+        <w:spacing w:after="0"/>
+      </w:pPr>
+    </w:p>
+    <w:p>
+      <w:pPr>
+        <w:spacing w:after="0"/>
+        <w:rPr>
+          <w:b/>
+          <w:bCs/>
+        </w:rPr>
+      </w:pPr>
+      <w:r>
+        <w:rPr>
+          <w:b/>
+          <w:bCs/>
+        </w:rPr>
+        <w:t>TASK 5</w:t>
+      </w:r>
+    </w:p>
+    <w:p>
+      <w:pPr>
+        <w:spacing w:after="0"/>
+      </w:pPr>
+      <w:r>
+        <w:t>The command:</w:t>
+      </w:r>
+    </w:p>
+    <w:p>
+      <w:pPr>
+        <w:spacing w:after="0"/>
+        <w:rPr>
+          <w:b/>
+          <w:bCs/>
+        </w:rPr>
+      </w:pPr>
+      <w:r>
+        <w:rPr>
+          <w:noProof/>
+        </w:rPr>
+        <w:drawing>
+          <wp:inline distT="0" distB="0" distL="0" distR="0" wp14:anchorId="5E90A0DC" wp14:editId="1627483A">
+            <wp:extent cx="6931025" cy="1108075"/>
+            <wp:effectExtent l="0" t="0" r="3175" b="0"/>
+            <wp:docPr id="17" name="Picture 17"/>
+            <wp:cNvGraphicFramePr>
+              <a:graphicFrameLocks xmlns:a="http://schemas.openxmlformats.org/drawingml/2006/main" noChangeAspect="1"/>
+            </wp:cNvGraphicFramePr>
+            <a:graphic xmlns:a="http://schemas.openxmlformats.org/drawingml/2006/main">
+              <a:graphicData uri="http://schemas.openxmlformats.org/drawingml/2006/picture">
+                <pic:pic xmlns:pic="http://schemas.openxmlformats.org/drawingml/2006/picture">
+                  <pic:nvPicPr>
+                    <pic:cNvPr id="1" name=""/>
+                    <pic:cNvPicPr/>
+                  </pic:nvPicPr>
+                  <pic:blipFill>
+                    <a:blip r:embed="rId14"/>
+                    <a:stretch>
+                      <a:fillRect/>
+                    </a:stretch>
+                  </pic:blipFill>
+                  <pic:spPr>
+                    <a:xfrm>
+                      <a:off x="0" y="0"/>
+                      <a:ext cx="6931025" cy="1108075"/>
+                    </a:xfrm>
+                    <a:prstGeom prst="rect">
+                      <a:avLst/>
+                    </a:prstGeom>
+                  </pic:spPr>
+                </pic:pic>
+              </a:graphicData>
+            </a:graphic>
+          </wp:inline>
+        </w:drawing>
+      </w:r>
+    </w:p>
+    <w:p>
+      <w:pPr>
+        <w:spacing w:after="0"/>
+        <w:rPr>
+          <w:b/>
+          <w:bCs/>
+        </w:rPr>
+      </w:pPr>
+    </w:p>
+    <w:p>
+      <w:pPr>
+        <w:spacing w:after="0"/>
+      </w:pPr>
+      <w:r>
+        <w:t>Result:</w:t>
+      </w:r>
+    </w:p>
+    <w:p>
+      <w:pPr>
+        <w:spacing w:after="0"/>
+      </w:pPr>
+      <w:r>
+        <w:rPr>
+          <w:noProof/>
+        </w:rPr>
+        <w:lastRenderedPageBreak/>
+        <w:drawing>
+          <wp:inline distT="0" distB="0" distL="0" distR="0" wp14:anchorId="49D4FAC2" wp14:editId="0AA4B601">
+            <wp:extent cx="6086475" cy="5172075"/>
+            <wp:effectExtent l="0" t="0" r="9525" b="9525"/>
+            <wp:docPr id="16" name="Picture 16"/>
+            <wp:cNvGraphicFramePr>
+              <a:graphicFrameLocks xmlns:a="http://schemas.openxmlformats.org/drawingml/2006/main" noChangeAspect="1"/>
+            </wp:cNvGraphicFramePr>
+            <a:graphic xmlns:a="http://schemas.openxmlformats.org/drawingml/2006/main">
+              <a:graphicData uri="http://schemas.openxmlformats.org/drawingml/2006/picture">
+                <pic:pic xmlns:pic="http://schemas.openxmlformats.org/drawingml/2006/picture">
+                  <pic:nvPicPr>
+                    <pic:cNvPr id="1" name=""/>
+                    <pic:cNvPicPr/>
+                  </pic:nvPicPr>
+                  <pic:blipFill>
+                    <a:blip r:embed="rId15"/>
+                    <a:stretch>
+                      <a:fillRect/>
+                    </a:stretch>
+                  </pic:blipFill>
+                  <pic:spPr>
+                    <a:xfrm>
+                      <a:off x="0" y="0"/>
+                      <a:ext cx="6086475" cy="5172075"/>
+                    </a:xfrm>
+                    <a:prstGeom prst="rect">
+                      <a:avLst/>
+                    </a:prstGeom>
+                  </pic:spPr>
+                </pic:pic>
+              </a:graphicData>
+            </a:graphic>
+          </wp:inline>
+        </w:drawing>
+      </w:r>
+    </w:p>
+    <w:p>
+      <w:pPr>
+        <w:spacing w:after="0"/>
+      </w:pPr>
+    </w:p>
+    <w:p>
+      <w:pPr>
+        <w:spacing w:after="0"/>
+        <w:rPr>
+          <w:b/>
+          <w:bCs/>
+        </w:rPr>
+      </w:pPr>
+    </w:p>
+    <w:p>
+      <w:pPr>
+        <w:spacing w:after="0"/>
+        <w:rPr>
+          <w:b/>
+          <w:bCs/>
+        </w:rPr>
+      </w:pPr>
+    </w:p>
+    <w:p>
+      <w:pPr>
+        <w:spacing w:after="0"/>
+        <w:rPr>
+          <w:b/>
+          <w:bCs/>
+        </w:rPr>
+      </w:pPr>
+    </w:p>
+    <w:p>
+      <w:pPr>
+        <w:spacing w:after="0"/>
+        <w:rPr>
+          <w:b/>
+          <w:bCs/>
+        </w:rPr>
+      </w:pPr>
+    </w:p>
+    <w:p>
+      <w:pPr>
+        <w:spacing w:after="0"/>
+        <w:rPr>
+          <w:b/>
+          <w:bCs/>
+        </w:rPr>
+      </w:pPr>
+    </w:p>
+    <w:p>
+      <w:pPr>
+        <w:spacing w:after="0"/>
+        <w:rPr>
+          <w:b/>
+          <w:bCs/>
+        </w:rPr>
+      </w:pPr>
+    </w:p>
+    <w:p>
+      <w:pPr>
+        <w:spacing w:after="0"/>
+        <w:rPr>
+          <w:b/>
+          <w:bCs/>
+        </w:rPr>
+      </w:pPr>
+    </w:p>
+    <w:p>
+      <w:pPr>
+        <w:spacing w:after="0"/>
+        <w:rPr>
+          <w:b/>
+          <w:bCs/>
+        </w:rPr>
+      </w:pPr>
+    </w:p>
+    <w:p>
+      <w:pPr>
+        <w:spacing w:after="0"/>
+        <w:rPr>
+          <w:b/>
+          <w:bCs/>
+        </w:rPr>
+      </w:pPr>
+    </w:p>
+    <w:p>
+      <w:pPr>
+        <w:spacing w:after="0"/>
+        <w:rPr>
+          <w:b/>
+          <w:bCs/>
+        </w:rPr>
+      </w:pPr>
+    </w:p>
+    <w:p>
+      <w:pPr>
+        <w:spacing w:after="0"/>
+        <w:rPr>
+          <w:b/>
+          <w:bCs/>
+        </w:rPr>
+      </w:pPr>
+    </w:p>
+    <w:p>
+      <w:pPr>
+        <w:spacing w:after="0"/>
+        <w:rPr>
+          <w:b/>
+          <w:bCs/>
+        </w:rPr>
+      </w:pPr>
+    </w:p>
+    <w:p>
+      <w:pPr>
+        <w:spacing w:after="0"/>
+        <w:rPr>
+          <w:b/>
+          <w:bCs/>
+        </w:rPr>
+      </w:pPr>
+    </w:p>
+    <w:p>
+      <w:pPr>
+        <w:spacing w:after="0"/>
+        <w:rPr>
+          <w:b/>
+          <w:bCs/>
+        </w:rPr>
+      </w:pPr>
+    </w:p>
+    <w:p>
+      <w:pPr>
+        <w:spacing w:after="0"/>
+        <w:rPr>
+          <w:b/>
+          <w:bCs/>
+        </w:rPr>
+      </w:pPr>
+    </w:p>
+    <w:p>
+      <w:pPr>
+        <w:spacing w:after="0"/>
+        <w:rPr>
+          <w:b/>
+          <w:bCs/>
+        </w:rPr>
+      </w:pPr>
+    </w:p>
+    <w:p>
+      <w:pPr>
+        <w:spacing w:after="0"/>
+        <w:rPr>
+          <w:b/>
+          <w:bCs/>
+        </w:rPr>
+      </w:pPr>
+    </w:p>
+    <w:p>
+      <w:pPr>
+        <w:spacing w:after="0"/>
+        <w:rPr>
+          <w:b/>
+          <w:bCs/>
+        </w:rPr>
+      </w:pPr>
+    </w:p>
+    <w:p>
+      <w:pPr>
+        <w:spacing w:after="0"/>
+        <w:rPr>
+          <w:b/>
+          <w:bCs/>
+        </w:rPr>
+      </w:pPr>
+      <w:r>
+        <w:rPr>
+          <w:b/>
+          <w:bCs/>
+        </w:rPr>
+        <w:t>TASK 6</w:t>
+      </w:r>
+    </w:p>
+    <w:p>
+      <w:pPr>
+        <w:spacing w:after="0"/>
+      </w:pPr>
+      <w:r>
+        <w:rPr>
+          <w:noProof/>
+        </w:rPr>
+        <w:lastRenderedPageBreak/>
+        <w:drawing>
+          <wp:inline distT="0" distB="0" distL="0" distR="0" wp14:anchorId="1F60E6EE" wp14:editId="13B7226C">
+            <wp:extent cx="6931025" cy="5593080"/>
+            <wp:effectExtent l="0" t="0" r="3175" b="7620"/>
+            <wp:docPr id="18" name="Picture 18"/>
+            <wp:cNvGraphicFramePr>
+              <a:graphicFrameLocks xmlns:a="http://schemas.openxmlformats.org/drawingml/2006/main" noChangeAspect="1"/>
+            </wp:cNvGraphicFramePr>
+            <a:graphic xmlns:a="http://schemas.openxmlformats.org/drawingml/2006/main">
+              <a:graphicData uri="http://schemas.openxmlformats.org/drawingml/2006/picture">
+                <pic:pic xmlns:pic="http://schemas.openxmlformats.org/drawingml/2006/picture">
+                  <pic:nvPicPr>
+                    <pic:cNvPr id="1" name=""/>
+                    <pic:cNvPicPr/>
+                  </pic:nvPicPr>
+                  <pic:blipFill>
+                    <a:blip r:embed="rId16"/>
+                    <a:stretch>
+                      <a:fillRect/>
+                    </a:stretch>
+                  </pic:blipFill>
+                  <pic:spPr>
+                    <a:xfrm>
+                      <a:off x="0" y="0"/>
+                      <a:ext cx="6931025" cy="5593080"/>
+                    </a:xfrm>
+                    <a:prstGeom prst="rect">
+                      <a:avLst/>
+                    </a:prstGeom>
+                  </pic:spPr>
+                </pic:pic>
+              </a:graphicData>
+            </a:graphic>
+          </wp:inline>
+        </w:drawing>
       </w:r>
     </w:p>
     <w:sectPr>
       <w:pgSz w:w="12240" w:h="15840"/>
-      <w:pgMar w:top="567" w:right="616" w:bottom="1440" w:left="709" w:header="708" w:footer="708" w:gutter="0"/>
+      <w:pgMar w:top="567" w:right="616" w:bottom="567" w:left="709" w:header="708" w:footer="708" w:gutter="0"/>
       <w:cols w:space="708"/>
       <w:docGrid w:linePitch="360"/>
     </w:sectPr>

</xml_diff>

<commit_message>
I just commited the HW3
</commit_message>
<xml_diff>
--- a/BS_HW1 Notes.docx
+++ b/BS_HW1 Notes.docx
@@ -1010,6 +1010,76 @@
                     <a:xfrm>
                       <a:off x="0" y="0"/>
                       <a:ext cx="6931025" cy="5593080"/>
+                    </a:xfrm>
+                    <a:prstGeom prst="rect">
+                      <a:avLst/>
+                    </a:prstGeom>
+                  </pic:spPr>
+                </pic:pic>
+              </a:graphicData>
+            </a:graphic>
+          </wp:inline>
+        </w:drawing>
+      </w:r>
+    </w:p>
+    <w:p>
+      <w:pPr>
+        <w:spacing w:after="0"/>
+      </w:pPr>
+    </w:p>
+    <w:p>
+      <w:pPr>
+        <w:spacing w:after="0"/>
+        <w:rPr>
+          <w:b/>
+          <w:bCs/>
+        </w:rPr>
+      </w:pPr>
+      <w:r>
+        <w:rPr>
+          <w:b/>
+          <w:bCs/>
+        </w:rPr>
+        <w:t>TASK 7</w:t>
+      </w:r>
+    </w:p>
+    <w:p>
+      <w:pPr>
+        <w:spacing w:after="0"/>
+        <w:rPr>
+          <w:b/>
+          <w:bCs/>
+        </w:rPr>
+      </w:pPr>
+      <w:r>
+        <w:rPr>
+          <w:noProof/>
+        </w:rPr>
+        <w:drawing>
+          <wp:inline distT="0" distB="0" distL="0" distR="0" wp14:anchorId="3D2573DC" wp14:editId="1C7FCDDC">
+            <wp:extent cx="6931025" cy="3298825"/>
+            <wp:effectExtent l="0" t="0" r="3175" b="0"/>
+            <wp:docPr id="19" name="Picture 19"/>
+            <wp:cNvGraphicFramePr>
+              <a:graphicFrameLocks xmlns:a="http://schemas.openxmlformats.org/drawingml/2006/main" noChangeAspect="1"/>
+            </wp:cNvGraphicFramePr>
+            <a:graphic xmlns:a="http://schemas.openxmlformats.org/drawingml/2006/main">
+              <a:graphicData uri="http://schemas.openxmlformats.org/drawingml/2006/picture">
+                <pic:pic xmlns:pic="http://schemas.openxmlformats.org/drawingml/2006/picture">
+                  <pic:nvPicPr>
+                    <pic:cNvPr id="1" name=""/>
+                    <pic:cNvPicPr/>
+                  </pic:nvPicPr>
+                  <pic:blipFill>
+                    <a:blip r:embed="rId17"/>
+                    <a:stretch>
+                      <a:fillRect/>
+                    </a:stretch>
+                  </pic:blipFill>
+                  <pic:spPr>
+                    <a:xfrm>
+                      <a:off x="0" y="0"/>
+                      <a:ext cx="6931025" cy="3298825"/>
                     </a:xfrm>
                     <a:prstGeom prst="rect">
                       <a:avLst/>

</xml_diff>